<commit_message>
Fix laporan yg akan di print
</commit_message>
<xml_diff>
--- a/IF2210_W15_TB3_Form_Dok.docx
+++ b/IF2210_W15_TB3_Form_Dok.docx
@@ -25,7 +25,15 @@
         <w:t>Micky Yudi Utama</w:t>
       </w:r>
       <w:r>
-        <w:t xml:space="preserve"> / 13514011</w:t>
+        <w:t xml:space="preserve"> </w:t>
+      </w:r>
+      <w:r>
+        <w:tab/>
+      </w:r>
+      <w:bookmarkStart w:id="0" w:name="_GoBack"/>
+      <w:bookmarkEnd w:id="0"/>
+      <w:r>
+        <w:t>/ 13514011</w:t>
       </w:r>
     </w:p>
     <w:p>
@@ -54,7 +62,19 @@
         <w:rPr>
           <w:lang w:val="id-ID"/>
         </w:rPr>
-        <w:t xml:space="preserve"> / 13514045</w:t>
+        <w:t xml:space="preserve"> </w:t>
+      </w:r>
+      <w:r>
+        <w:rPr>
+          <w:lang w:val="id-ID"/>
+        </w:rPr>
+        <w:tab/>
+      </w:r>
+      <w:r>
+        <w:rPr>
+          <w:lang w:val="id-ID"/>
+        </w:rPr>
+        <w:t>/ 13514045</w:t>
       </w:r>
     </w:p>
     <w:p>
@@ -83,7 +103,19 @@
         <w:rPr>
           <w:lang w:val="id-ID"/>
         </w:rPr>
-        <w:t xml:space="preserve"> / 13514061</w:t>
+        <w:t xml:space="preserve"> </w:t>
+      </w:r>
+      <w:r>
+        <w:rPr>
+          <w:lang w:val="id-ID"/>
+        </w:rPr>
+        <w:tab/>
+      </w:r>
+      <w:r>
+        <w:rPr>
+          <w:lang w:val="id-ID"/>
+        </w:rPr>
+        <w:t>/ 13514061</w:t>
       </w:r>
     </w:p>
     <w:p>
@@ -118,7 +150,25 @@
         <w:rPr>
           <w:lang w:val="id-ID"/>
         </w:rPr>
-        <w:t xml:space="preserve"> / 13514077</w:t>
+        <w:t xml:space="preserve"> </w:t>
+      </w:r>
+      <w:r>
+        <w:rPr>
+          <w:lang w:val="id-ID"/>
+        </w:rPr>
+        <w:tab/>
+      </w:r>
+      <w:r>
+        <w:rPr>
+          <w:lang w:val="id-ID"/>
+        </w:rPr>
+        <w:tab/>
+      </w:r>
+      <w:r>
+        <w:rPr>
+          <w:lang w:val="id-ID"/>
+        </w:rPr>
+        <w:t>/ 13514077</w:t>
       </w:r>
     </w:p>
     <w:p>
@@ -5127,8 +5177,6 @@
       <w:r>
         <w:t>.</w:t>
       </w:r>
-      <w:bookmarkStart w:id="0" w:name="_GoBack"/>
-      <w:bookmarkEnd w:id="0"/>
     </w:p>
     <w:sectPr>
       <w:headerReference w:type="default" r:id="rId9"/>
@@ -5254,7 +5302,7 @@
         <w:sz w:val="20"/>
         <w:lang w:val="id-ID"/>
       </w:rPr>
-      <w:t>10</w:t>
+      <w:t>3</w:t>
     </w:r>
     <w:r>
       <w:rPr>

</xml_diff>